<commit_message>
Video Games Sales Final
</commit_message>
<xml_diff>
--- a/data/Video-Game-Sales-Study--Phase-1-.docx
+++ b/data/Video-Game-Sales-Study--Phase-1-.docx
@@ -21479,6 +21479,315 @@
       </w:pPr>
       <w:r>
         <w:t xml:space="preserve">Analysis: These visualizations represent the sales the top 5 game developers have earned per video game genre. Rockstar North and Treyarch develop exclusively Action and Shooter games respectively, meaning they have only sold games in those genres. EA Sports is almost the same however, they have developed at least one game in the racing genre. Nonetheless, most of the game copies EA Sports has sold are in the sports genre. Ubisoft has more diversity than the previous 3 developers, but it is visible that they have sold mostly action games or games that do not fall in any of the named genres. Nintendo is visibly the most diverse out of the 5 developers in terms of genre, with their most successful genre being platforms.</w:t>
+      </w:r>
+    </w:p>
+    <w:p>
+      <w:pPr>
+        <w:pStyle w:val="BodyText"/>
+      </w:pPr>
+      <w:r>
+        <w:t xml:space="preserve">##6 Modelling</w:t>
+      </w:r>
+    </w:p>
+    <w:p>
+      <w:pPr>
+        <w:pStyle w:val="BodyText"/>
+      </w:pPr>
+      <w:r>
+        <w:t xml:space="preserve">After creating our visualization what we want to do is create some models in order to understand the relationship between the models. We will be using four different models in this section, The models used will be Linear Regression, Multiple Linear Regression, Forest Decision Tree, and Support Vector Machine (SVM).</w:t>
+      </w:r>
+    </w:p>
+    <w:p>
+      <w:pPr>
+        <w:pStyle w:val="BodyText"/>
+      </w:pPr>
+      <w:r>
+        <w:t xml:space="preserve">6.1 Linear Regression</w:t>
+      </w:r>
+    </w:p>
+    <w:p>
+      <w:pPr>
+        <w:pStyle w:val="BodyText"/>
+      </w:pPr>
+      <w:r>
+        <w:t xml:space="preserve">The first model we will be using is linear regression and we will be using linear regression to establish a relationship between our dependent variable Global_Sales with our independent variable NA_Sales. What we want to predit is if we can calculate the Global_Sales based on the NA_sales. to start we first create a model using linear regression</w:t>
+      </w:r>
+    </w:p>
+    <w:p>
+      <w:pPr>
+        <w:pStyle w:val="SourceCode"/>
+      </w:pPr>
+      <w:r>
+        <w:rPr>
+          <w:rStyle w:val="CommentTok"/>
+        </w:rPr>
+        <w:t xml:space="preserve"># Using lm() to create a linear regression model using Global_Sales as</w:t>
+      </w:r>
+      <w:r>
+        <w:br/>
+      </w:r>
+      <w:r>
+        <w:rPr>
+          <w:rStyle w:val="CommentTok"/>
+        </w:rPr>
+        <w:t xml:space="preserve"># dependent variable and NA_sales as independent variable.</w:t>
+      </w:r>
+      <w:r>
+        <w:br/>
+      </w:r>
+      <w:r>
+        <w:rPr>
+          <w:rStyle w:val="NormalTok"/>
+        </w:rPr>
+        <w:t xml:space="preserve">global_na_sales_model </w:t>
+      </w:r>
+      <w:r>
+        <w:rPr>
+          <w:rStyle w:val="OtherTok"/>
+        </w:rPr>
+        <w:t xml:space="preserve">&lt;-</w:t>
+      </w:r>
+      <w:r>
+        <w:rPr>
+          <w:rStyle w:val="NormalTok"/>
+        </w:rPr>
+        <w:t xml:space="preserve"> </w:t>
+      </w:r>
+      <w:r>
+        <w:rPr>
+          <w:rStyle w:val="FunctionTok"/>
+        </w:rPr>
+        <w:t xml:space="preserve">lm</w:t>
+      </w:r>
+      <w:r>
+        <w:rPr>
+          <w:rStyle w:val="NormalTok"/>
+        </w:rPr>
+        <w:t xml:space="preserve">(</w:t>
+      </w:r>
+      <w:r>
+        <w:rPr>
+          <w:rStyle w:val="AttributeTok"/>
+        </w:rPr>
+        <w:t xml:space="preserve">formula =</w:t>
+      </w:r>
+      <w:r>
+        <w:rPr>
+          <w:rStyle w:val="NormalTok"/>
+        </w:rPr>
+        <w:t xml:space="preserve"> Global_Sales </w:t>
+      </w:r>
+      <w:r>
+        <w:rPr>
+          <w:rStyle w:val="SpecialCharTok"/>
+        </w:rPr>
+        <w:t xml:space="preserve">~</w:t>
+      </w:r>
+      <w:r>
+        <w:rPr>
+          <w:rStyle w:val="NormalTok"/>
+        </w:rPr>
+        <w:t xml:space="preserve"> NA_Sales, </w:t>
+      </w:r>
+      <w:r>
+        <w:rPr>
+          <w:rStyle w:val="AttributeTok"/>
+        </w:rPr>
+        <w:t xml:space="preserve">data =</w:t>
+      </w:r>
+      <w:r>
+        <w:rPr>
+          <w:rStyle w:val="NormalTok"/>
+        </w:rPr>
+        <w:t xml:space="preserve"> gamesales2010_2016)</w:t>
+      </w:r>
+      <w:r>
+        <w:br/>
+      </w:r>
+      <w:r>
+        <w:rPr>
+          <w:rStyle w:val="CommentTok"/>
+        </w:rPr>
+        <w:t xml:space="preserve"># Summary() function used to get a summary of the model created.</w:t>
+      </w:r>
+      <w:r>
+        <w:br/>
+      </w:r>
+      <w:r>
+        <w:rPr>
+          <w:rStyle w:val="FunctionTok"/>
+        </w:rPr>
+        <w:t xml:space="preserve">summary</w:t>
+      </w:r>
+      <w:r>
+        <w:rPr>
+          <w:rStyle w:val="NormalTok"/>
+        </w:rPr>
+        <w:t xml:space="preserve">(global_na_sales_model)</w:t>
+      </w:r>
+    </w:p>
+    <w:p>
+      <w:pPr>
+        <w:pStyle w:val="SourceCode"/>
+      </w:pPr>
+      <w:r>
+        <w:rPr>
+          <w:rStyle w:val="VerbatimChar"/>
+        </w:rPr>
+        <w:t xml:space="preserve">## </w:t>
+      </w:r>
+      <w:r>
+        <w:br/>
+      </w:r>
+      <w:r>
+        <w:rPr>
+          <w:rStyle w:val="VerbatimChar"/>
+        </w:rPr>
+        <w:t xml:space="preserve">## Call:</w:t>
+      </w:r>
+      <w:r>
+        <w:br/>
+      </w:r>
+      <w:r>
+        <w:rPr>
+          <w:rStyle w:val="VerbatimChar"/>
+        </w:rPr>
+        <w:t xml:space="preserve">## lm(formula = Global_Sales ~ NA_Sales, data = gamesales2010_2016)</w:t>
+      </w:r>
+      <w:r>
+        <w:br/>
+      </w:r>
+      <w:r>
+        <w:rPr>
+          <w:rStyle w:val="VerbatimChar"/>
+        </w:rPr>
+        <w:t xml:space="preserve">## </w:t>
+      </w:r>
+      <w:r>
+        <w:br/>
+      </w:r>
+      <w:r>
+        <w:rPr>
+          <w:rStyle w:val="VerbatimChar"/>
+        </w:rPr>
+        <w:t xml:space="preserve">## Residuals:</w:t>
+      </w:r>
+      <w:r>
+        <w:br/>
+      </w:r>
+      <w:r>
+        <w:rPr>
+          <w:rStyle w:val="VerbatimChar"/>
+        </w:rPr>
+        <w:t xml:space="preserve">##     Min      1Q  Median      3Q     Max </w:t>
+      </w:r>
+      <w:r>
+        <w:br/>
+      </w:r>
+      <w:r>
+        <w:rPr>
+          <w:rStyle w:val="VerbatimChar"/>
+        </w:rPr>
+        <w:t xml:space="preserve">## -6.3339 -0.0990 -0.0538  0.0146  7.8253 </w:t>
+      </w:r>
+      <w:r>
+        <w:br/>
+      </w:r>
+      <w:r>
+        <w:rPr>
+          <w:rStyle w:val="VerbatimChar"/>
+        </w:rPr>
+        <w:t xml:space="preserve">## </w:t>
+      </w:r>
+      <w:r>
+        <w:br/>
+      </w:r>
+      <w:r>
+        <w:rPr>
+          <w:rStyle w:val="VerbatimChar"/>
+        </w:rPr>
+        <w:t xml:space="preserve">## Coefficients:</w:t>
+      </w:r>
+      <w:r>
+        <w:br/>
+      </w:r>
+      <w:r>
+        <w:rPr>
+          <w:rStyle w:val="VerbatimChar"/>
+        </w:rPr>
+        <w:t xml:space="preserve">##             Estimate Std. Error t value Pr(&gt;|t|)    </w:t>
+      </w:r>
+      <w:r>
+        <w:br/>
+      </w:r>
+      <w:r>
+        <w:rPr>
+          <w:rStyle w:val="VerbatimChar"/>
+        </w:rPr>
+        <w:t xml:space="preserve">## (Intercept) 0.081547   0.006709   12.15   &lt;2e-16 ***</w:t>
+      </w:r>
+      <w:r>
+        <w:br/>
+      </w:r>
+      <w:r>
+        <w:rPr>
+          <w:rStyle w:val="VerbatimChar"/>
+        </w:rPr>
+        <w:t xml:space="preserve">## NA_Sales    1.870823   0.010331  181.09   &lt;2e-16 ***</w:t>
+      </w:r>
+      <w:r>
+        <w:br/>
+      </w:r>
+      <w:r>
+        <w:rPr>
+          <w:rStyle w:val="VerbatimChar"/>
+        </w:rPr>
+        <w:t xml:space="preserve">## ---</w:t>
+      </w:r>
+      <w:r>
+        <w:br/>
+      </w:r>
+      <w:r>
+        <w:rPr>
+          <w:rStyle w:val="VerbatimChar"/>
+        </w:rPr>
+        <w:t xml:space="preserve">## Signif. codes:  0 '***' 0.001 '**' 0.01 '*' 0.05 '.' 0.1 ' ' 1</w:t>
+      </w:r>
+      <w:r>
+        <w:br/>
+      </w:r>
+      <w:r>
+        <w:rPr>
+          <w:rStyle w:val="VerbatimChar"/>
+        </w:rPr>
+        <w:t xml:space="preserve">## </w:t>
+      </w:r>
+      <w:r>
+        <w:br/>
+      </w:r>
+      <w:r>
+        <w:rPr>
+          <w:rStyle w:val="VerbatimChar"/>
+        </w:rPr>
+        <w:t xml:space="preserve">## Residual standard error: 0.4601 on 5275 degrees of freedom</w:t>
+      </w:r>
+      <w:r>
+        <w:br/>
+      </w:r>
+      <w:r>
+        <w:rPr>
+          <w:rStyle w:val="VerbatimChar"/>
+        </w:rPr>
+        <w:t xml:space="preserve">## Multiple R-squared:  0.8614, Adjusted R-squared:  0.8614 </w:t>
+      </w:r>
+      <w:r>
+        <w:br/>
+      </w:r>
+      <w:r>
+        <w:rPr>
+          <w:rStyle w:val="VerbatimChar"/>
+        </w:rPr>
+        <w:t xml:space="preserve">## F-statistic: 3.279e+04 on 1 and 5275 DF,  p-value: &lt; 2.2e-16</w:t>
       </w:r>
     </w:p>
     <w:bookmarkEnd w:id="81"/>

</xml_diff>